<commit_message>
Revert "change file content"
This reverts commit 29085426a809c30c5a5d46524ec0056fdc08ee5e.
</commit_message>
<xml_diff>
--- a/testfile.docx
+++ b/testfile.docx
@@ -5,11 +5,6 @@
     <w:p>
       <w:r>
         <w:t xml:space="preserve">test file added for Git hub </w:t>
-      </w:r>
-    </w:p>
-    <w:p>
-      <w:r>
-        <w:t xml:space="preserve">one more line added </w:t>
       </w:r>
     </w:p>
     <w:sectPr>
@@ -181,7 +176,6 @@
   <w:style w:type="paragraph" w:default="1" w:styleId="Normal">
     <w:name w:val="Normal"/>
     <w:qFormat/>
-    <w:rsid w:val="00BD7237"/>
   </w:style>
   <w:style w:type="character" w:default="1" w:styleId="DefaultParagraphFont">
     <w:name w:val="Default Paragraph Font"/>

</xml_diff>

<commit_message>
changed data by Mr. Dhirendra
</commit_message>
<xml_diff>
--- a/testfile.docx
+++ b/testfile.docx
@@ -3,13 +3,28 @@
 <w:document xmlns:ve="http://schemas.openxmlformats.org/markup-compatibility/2006" xmlns:o="urn:schemas-microsoft-com:office:office" xmlns:r="http://schemas.openxmlformats.org/officeDocument/2006/relationships" xmlns:m="http://schemas.openxmlformats.org/officeDocument/2006/math" xmlns:v="urn:schemas-microsoft-com:vml" xmlns:wp="http://schemas.openxmlformats.org/drawingml/2006/wordprocessingDrawing" xmlns:w10="urn:schemas-microsoft-com:office:word" xmlns:w="http://schemas.openxmlformats.org/wordprocessingml/2006/main" xmlns:wne="http://schemas.microsoft.com/office/word/2006/wordml">
   <w:body>
     <w:p>
+      <w:proofErr w:type="gramStart"/>
       <w:r>
-        <w:t xml:space="preserve">test file added for Git hub </w:t>
+        <w:t>test</w:t>
+      </w:r>
+      <w:proofErr w:type="gramEnd"/>
+      <w:r>
+        <w:t xml:space="preserve"> file added for Git hub </w:t>
+      </w:r>
+    </w:p>
+    <w:p>
+      <w:proofErr w:type="gramStart"/>
+      <w:r>
+        <w:t>file</w:t>
+      </w:r>
+      <w:proofErr w:type="gramEnd"/>
+      <w:r>
+        <w:t xml:space="preserve"> data changed</w:t>
       </w:r>
     </w:p>
     <w:p>
       <w:r>
-        <w:t>file data changed</w:t>
+        <w:t>njhubhujbh</w:t>
       </w:r>
     </w:p>
     <w:sectPr>

</xml_diff>